<commit_message>
add comments for discussion
</commit_message>
<xml_diff>
--- a/evalka_sabrini_mt_exercise_4.docx
+++ b/evalka_sabrini_mt_exercise_4.docx
@@ -1,6 +1,6 @@
 
 <file path=word/document.xml><?xml version="1.0" encoding="utf-8"?>
-<w:document xmlns:wpc="http://schemas.microsoft.com/office/word/2010/wordprocessingCanvas" xmlns:cx="http://schemas.microsoft.com/office/drawing/2014/chartex" xmlns:cx1="http://schemas.microsoft.com/office/drawing/2015/9/8/chartex" xmlns:cx2="http://schemas.microsoft.com/office/drawing/2015/10/21/chartex" xmlns:cx3="http://schemas.microsoft.com/office/drawing/2016/5/9/chartex" xmlns:cx4="http://schemas.microsoft.com/office/drawing/2016/5/10/chartex" xmlns:cx5="http://schemas.microsoft.com/office/drawing/2016/5/11/chartex" xmlns:cx6="http://schemas.microsoft.com/office/drawing/2016/5/12/chartex" xmlns:cx7="http://schemas.microsoft.com/office/drawing/2016/5/13/chartex" xmlns:cx8="http://schemas.microsoft.com/office/drawing/2016/5/14/chartex" xmlns:mc="http://schemas.openxmlformats.org/markup-compatibility/2006" xmlns:aink="http://schemas.microsoft.com/office/drawing/2016/ink" xmlns:am3d="http://schemas.microsoft.com/office/drawing/2017/model3d" xmlns:o="urn:schemas-microsoft-com:office:office" xmlns:r="http://schemas.openxmlformats.org/officeDocument/2006/relationships" xmlns:m="http://schemas.openxmlformats.org/officeDocument/2006/math" xmlns:v="urn:schemas-microsoft-com:vml" xmlns:wp14="http://schemas.microsoft.com/office/word/2010/wordprocessingDrawing" xmlns:wp="http://schemas.openxmlformats.org/drawingml/2006/wordprocessingDrawing" xmlns:w10="urn:schemas-microsoft-com:office:word" xmlns:w="http://schemas.openxmlformats.org/wordprocessingml/2006/main" xmlns:w14="http://schemas.microsoft.com/office/word/2010/wordml" xmlns:w15="http://schemas.microsoft.com/office/word/2012/wordml" xmlns:w16cex="http://schemas.microsoft.com/office/word/2018/wordml/cex" xmlns:w16cid="http://schemas.microsoft.com/office/word/2016/wordml/cid" xmlns:w16="http://schemas.microsoft.com/office/word/2018/wordml" xmlns:w16sdtdh="http://schemas.microsoft.com/office/word/2020/wordml/sdtdatahash" xmlns:w16se="http://schemas.microsoft.com/office/word/2015/wordml/symex" xmlns:wpg="http://schemas.microsoft.com/office/word/2010/wordprocessingGroup" xmlns:wpi="http://schemas.microsoft.com/office/word/2010/wordprocessingInk" xmlns:wne="http://schemas.microsoft.com/office/word/2006/wordml" xmlns:wps="http://schemas.microsoft.com/office/word/2010/wordprocessingShape" mc:Ignorable="w14 w15 w16se w16cid w16 w16cex w16sdtdh wp14">
+<w:document xmlns:wpc="http://schemas.microsoft.com/office/word/2010/wordprocessingCanvas" xmlns:cx="http://schemas.microsoft.com/office/drawing/2014/chartex" xmlns:cx1="http://schemas.microsoft.com/office/drawing/2015/9/8/chartex" xmlns:cx2="http://schemas.microsoft.com/office/drawing/2015/10/21/chartex" xmlns:cx3="http://schemas.microsoft.com/office/drawing/2016/5/9/chartex" xmlns:cx4="http://schemas.microsoft.com/office/drawing/2016/5/10/chartex" xmlns:cx5="http://schemas.microsoft.com/office/drawing/2016/5/11/chartex" xmlns:cx6="http://schemas.microsoft.com/office/drawing/2016/5/12/chartex" xmlns:cx7="http://schemas.microsoft.com/office/drawing/2016/5/13/chartex" xmlns:cx8="http://schemas.microsoft.com/office/drawing/2016/5/14/chartex" xmlns:mc="http://schemas.openxmlformats.org/markup-compatibility/2006" xmlns:aink="http://schemas.microsoft.com/office/drawing/2016/ink" xmlns:am3d="http://schemas.microsoft.com/office/drawing/2017/model3d" xmlns:o="urn:schemas-microsoft-com:office:office" xmlns:oel="http://schemas.microsoft.com/office/2019/extlst" xmlns:r="http://schemas.openxmlformats.org/officeDocument/2006/relationships" xmlns:m="http://schemas.openxmlformats.org/officeDocument/2006/math" xmlns:v="urn:schemas-microsoft-com:vml" xmlns:wp14="http://schemas.microsoft.com/office/word/2010/wordprocessingDrawing" xmlns:wp="http://schemas.openxmlformats.org/drawingml/2006/wordprocessingDrawing" xmlns:w10="urn:schemas-microsoft-com:office:word" xmlns:w="http://schemas.openxmlformats.org/wordprocessingml/2006/main" xmlns:w14="http://schemas.microsoft.com/office/word/2010/wordml" xmlns:w15="http://schemas.microsoft.com/office/word/2012/wordml" xmlns:w16cex="http://schemas.microsoft.com/office/word/2018/wordml/cex" xmlns:w16cid="http://schemas.microsoft.com/office/word/2016/wordml/cid" xmlns:w16="http://schemas.microsoft.com/office/word/2018/wordml" xmlns:w16sdtdh="http://schemas.microsoft.com/office/word/2020/wordml/sdtdatahash" xmlns:w16se="http://schemas.microsoft.com/office/word/2015/wordml/symex" xmlns:wpg="http://schemas.microsoft.com/office/word/2010/wordprocessingGroup" xmlns:wpi="http://schemas.microsoft.com/office/word/2010/wordprocessingInk" xmlns:wne="http://schemas.microsoft.com/office/word/2006/wordml" xmlns:wps="http://schemas.microsoft.com/office/word/2010/wordprocessingShape" mc:Ignorable="w14 w15 w16se w16cid w16 w16cex w16sdtdh wp14">
   <w:body>
     <w:p>
       <w:pPr>
@@ -214,11 +214,27 @@
     <w:p>
       <w:pPr>
         <w:rPr>
+          <w:rStyle w:val="Hyperlink"/>
+          <w:lang w:val="en-GB"/>
+        </w:rPr>
+      </w:pPr>
+      <w:r>
+        <w:rPr>
           <w:b/>
           <w:bCs/>
-          <w:lang w:val="en-GB"/>
-        </w:rPr>
-      </w:pPr>
+          <w:lang w:val="en-US"/>
+        </w:rPr>
+        <w:t xml:space="preserve">Link to ‘joeynmt’ repository: </w:t>
+      </w:r>
+      <w:hyperlink r:id="rId6" w:history="1">
+        <w:r>
+          <w:rPr>
+            <w:rStyle w:val="Hyperlink"/>
+            <w:lang w:val="en-GB"/>
+          </w:rPr>
+          <w:t>https://github.com/sabrinabraendle/joeynmt</w:t>
+        </w:r>
+      </w:hyperlink>
     </w:p>
     <w:p>
       <w:pPr>
@@ -228,91 +244,23 @@
           <w:lang w:val="en-GB"/>
         </w:rPr>
       </w:pPr>
-      <w:r>
+    </w:p>
+    <w:p>
+      <w:pPr>
         <w:rPr>
           <w:b/>
           <w:bCs/>
           <w:lang w:val="en-GB"/>
         </w:rPr>
+      </w:pPr>
+      <w:r>
+        <w:rPr>
+          <w:b/>
+          <w:bCs/>
+          <w:lang w:val="en-GB"/>
+        </w:rPr>
         <w:t>Instances of LayerNorm in JoeyNMT</w:t>
       </w:r>
-    </w:p>
-    <w:p>
-      <w:pPr>
-        <w:pStyle w:val="Listenabsatz"/>
-        <w:numPr>
-          <w:ilvl w:val="0"/>
-          <w:numId w:val="10"/>
-        </w:numPr>
-        <w:rPr>
-          <w:sz w:val="20"/>
-          <w:szCs w:val="20"/>
-          <w:lang w:val="en-GB"/>
-        </w:rPr>
-      </w:pPr>
-      <w:r>
-        <w:rPr>
-          <w:sz w:val="20"/>
-          <w:szCs w:val="20"/>
-          <w:lang w:val="en-GB"/>
-        </w:rPr>
-        <w:t>F</w:t>
-      </w:r>
-      <w:r>
-        <w:rPr>
-          <w:sz w:val="20"/>
-          <w:szCs w:val="20"/>
-          <w:lang w:val="en-GB"/>
-        </w:rPr>
-        <w:t>or each instance of layer normalization in JoeyNMT that you can find, describe whether</w:t>
-      </w:r>
-      <w:r>
-        <w:rPr>
-          <w:sz w:val="20"/>
-          <w:szCs w:val="20"/>
-          <w:lang w:val="en-GB"/>
-        </w:rPr>
-        <w:t xml:space="preserve"> </w:t>
-      </w:r>
-      <w:r>
-        <w:rPr>
-          <w:sz w:val="20"/>
-          <w:szCs w:val="20"/>
-          <w:lang w:val="en-GB"/>
-        </w:rPr>
-        <w:t>it corresponds more to pre- or post-norm and which sublayer it pre- or post-modifies.</w:t>
-      </w:r>
-    </w:p>
-    <w:p>
-      <w:pPr>
-        <w:pStyle w:val="Listenabsatz"/>
-        <w:numPr>
-          <w:ilvl w:val="0"/>
-          <w:numId w:val="10"/>
-        </w:numPr>
-        <w:rPr>
-          <w:sz w:val="20"/>
-          <w:szCs w:val="20"/>
-          <w:lang w:val="en-GB"/>
-        </w:rPr>
-      </w:pPr>
-      <w:r>
-        <w:rPr>
-          <w:sz w:val="20"/>
-          <w:szCs w:val="20"/>
-          <w:lang w:val="en-GB"/>
-        </w:rPr>
-        <w:t>Important: Make sure to clearly specify the python script and relevant code for each instance.</w:t>
-      </w:r>
-    </w:p>
-    <w:p>
-      <w:pPr>
-        <w:rPr>
-          <w:sz w:val="20"/>
-          <w:szCs w:val="20"/>
-          <w:lang w:val="en-GB"/>
-        </w:rPr>
-      </w:pPr>
     </w:p>
     <w:p>
       <w:pPr>
@@ -341,29 +289,160 @@
           <w:szCs w:val="20"/>
           <w:lang w:val="fr-FR"/>
         </w:rPr>
-        <w:t>encoders.py</w:t>
+        <w:t>transformer_layers</w:t>
+      </w:r>
+      <w:r>
+        <w:rPr>
+          <w:sz w:val="20"/>
+          <w:szCs w:val="20"/>
+          <w:lang w:val="fr-FR"/>
+        </w:rPr>
+        <w:t>.py</w:t>
       </w:r>
     </w:p>
     <w:p>
       <w:pPr>
-        <w:pStyle w:val="Listenabsatz"/>
-        <w:numPr>
-          <w:ilvl w:val="0"/>
-          <w:numId w:val="13"/>
-        </w:numPr>
-        <w:rPr>
-          <w:sz w:val="20"/>
-          <w:szCs w:val="20"/>
-          <w:lang w:val="fr-FR"/>
-        </w:rPr>
-      </w:pPr>
-      <w:r>
-        <w:rPr>
-          <w:sz w:val="20"/>
-          <w:szCs w:val="20"/>
-          <w:lang w:val="fr-FR"/>
-        </w:rPr>
-        <w:t>relevant code:</w:t>
+        <w:rPr>
+          <w:sz w:val="20"/>
+          <w:szCs w:val="20"/>
+          <w:lang w:val="en-GB"/>
+        </w:rPr>
+      </w:pPr>
+      <w:r>
+        <w:rPr>
+          <w:sz w:val="20"/>
+          <w:szCs w:val="20"/>
+          <w:lang w:val="en-GB"/>
+        </w:rPr>
+        <w:t xml:space="preserve">In this script, </w:t>
+      </w:r>
+      <w:r>
+        <w:rPr>
+          <w:sz w:val="20"/>
+          <w:szCs w:val="20"/>
+          <w:lang w:val="en-GB"/>
+        </w:rPr>
+        <w:t>the l</w:t>
+      </w:r>
+      <w:r>
+        <w:rPr>
+          <w:sz w:val="20"/>
+          <w:szCs w:val="20"/>
+          <w:lang w:val="en-GB"/>
+        </w:rPr>
+        <w:t>aye</w:t>
+      </w:r>
+      <w:r>
+        <w:rPr>
+          <w:sz w:val="20"/>
+          <w:szCs w:val="20"/>
+          <w:lang w:val="en-GB"/>
+        </w:rPr>
+        <w:t>r norm</w:t>
+      </w:r>
+      <w:r>
+        <w:rPr>
+          <w:sz w:val="20"/>
+          <w:szCs w:val="20"/>
+          <w:lang w:val="en-GB"/>
+        </w:rPr>
+        <w:t>ali</w:t>
+      </w:r>
+      <w:r>
+        <w:rPr>
+          <w:sz w:val="20"/>
+          <w:szCs w:val="20"/>
+          <w:lang w:val="en-GB"/>
+        </w:rPr>
+        <w:t>zat</w:t>
+      </w:r>
+      <w:r>
+        <w:rPr>
+          <w:sz w:val="20"/>
+          <w:szCs w:val="20"/>
+          <w:lang w:val="en-GB"/>
+        </w:rPr>
+        <w:t>ion</w:t>
+      </w:r>
+      <w:r>
+        <w:rPr>
+          <w:sz w:val="20"/>
+          <w:szCs w:val="20"/>
+          <w:lang w:val="en-GB"/>
+        </w:rPr>
+        <w:t xml:space="preserve"> instance </w:t>
+      </w:r>
+      <w:r>
+        <w:rPr>
+          <w:sz w:val="20"/>
+          <w:szCs w:val="20"/>
+          <w:lang w:val="en-GB"/>
+        </w:rPr>
+        <w:t>c</w:t>
+      </w:r>
+      <w:r>
+        <w:rPr>
+          <w:sz w:val="20"/>
+          <w:szCs w:val="20"/>
+          <w:lang w:val="en-GB"/>
+        </w:rPr>
+        <w:t>orresponds to pre</w:t>
+      </w:r>
+      <w:r>
+        <w:rPr>
+          <w:sz w:val="20"/>
+          <w:szCs w:val="20"/>
+          <w:lang w:val="en-GB"/>
+        </w:rPr>
+        <w:t>-norm.</w:t>
+      </w:r>
+      <w:r>
+        <w:rPr>
+          <w:sz w:val="20"/>
+          <w:szCs w:val="20"/>
+          <w:lang w:val="en-GB"/>
+        </w:rPr>
+        <w:t xml:space="preserve"> The sublayers it modifies are the first one of the encoder and </w:t>
+      </w:r>
+      <w:r>
+        <w:rPr>
+          <w:sz w:val="20"/>
+          <w:szCs w:val="20"/>
+          <w:lang w:val="en-GB"/>
+        </w:rPr>
+        <w:t>the first</w:t>
+      </w:r>
+      <w:r>
+        <w:rPr>
+          <w:sz w:val="20"/>
+          <w:szCs w:val="20"/>
+          <w:lang w:val="en-GB"/>
+        </w:rPr>
+        <w:t xml:space="preserve"> and second</w:t>
+      </w:r>
+      <w:r>
+        <w:rPr>
+          <w:sz w:val="20"/>
+          <w:szCs w:val="20"/>
+          <w:lang w:val="en-GB"/>
+        </w:rPr>
+        <w:t xml:space="preserve"> one of the decoder.</w:t>
+      </w:r>
+      <w:r>
+        <w:rPr>
+          <w:sz w:val="20"/>
+          <w:szCs w:val="20"/>
+          <w:lang w:val="en-GB"/>
+        </w:rPr>
+        <w:t xml:space="preserve"> The relevant code is the </w:t>
+      </w:r>
+      <w:r>
+        <w:rPr>
+          <w:sz w:val="20"/>
+          <w:szCs w:val="20"/>
+          <w:lang w:val="en-GB"/>
+        </w:rPr>
+        <w:t>following:</w:t>
       </w:r>
     </w:p>
     <w:p>
@@ -376,157 +455,16 @@
       </w:pPr>
       <w:r>
         <w:rPr>
+          <w:noProof/>
           <w:sz w:val="20"/>
           <w:szCs w:val="20"/>
           <w:lang w:val="fr-FR"/>
         </w:rPr>
         <w:drawing>
-          <wp:inline distT="0" distB="0" distL="0" distR="0" wp14:anchorId="1D1AE9F8" wp14:editId="23F077E7">
-            <wp:extent cx="3116580" cy="2323269"/>
-            <wp:effectExtent l="0" t="0" r="7620" b="1270"/>
-            <wp:docPr id="3" name="Grafik 3"/>
-            <wp:cNvGraphicFramePr>
-              <a:graphicFrameLocks xmlns:a="http://schemas.openxmlformats.org/drawingml/2006/main" noChangeAspect="1"/>
-            </wp:cNvGraphicFramePr>
-            <a:graphic xmlns:a="http://schemas.openxmlformats.org/drawingml/2006/main">
-              <a:graphicData uri="http://schemas.openxmlformats.org/drawingml/2006/picture">
-                <pic:pic xmlns:pic="http://schemas.openxmlformats.org/drawingml/2006/picture">
-                  <pic:nvPicPr>
-                    <pic:cNvPr id="1" name=""/>
-                    <pic:cNvPicPr/>
-                  </pic:nvPicPr>
-                  <pic:blipFill>
-                    <a:blip r:embed="rId6"/>
-                    <a:stretch>
-                      <a:fillRect/>
-                    </a:stretch>
-                  </pic:blipFill>
-                  <pic:spPr>
-                    <a:xfrm>
-                      <a:off x="0" y="0"/>
-                      <a:ext cx="3127522" cy="2331426"/>
-                    </a:xfrm>
-                    <a:prstGeom prst="rect">
-                      <a:avLst/>
-                    </a:prstGeom>
-                  </pic:spPr>
-                </pic:pic>
-              </a:graphicData>
-            </a:graphic>
-          </wp:inline>
-        </w:drawing>
-      </w:r>
-    </w:p>
-    <w:p>
-      <w:pPr>
-        <w:pStyle w:val="Listenabsatz"/>
-        <w:numPr>
-          <w:ilvl w:val="0"/>
-          <w:numId w:val="13"/>
-        </w:numPr>
-        <w:rPr>
-          <w:sz w:val="20"/>
-          <w:szCs w:val="20"/>
-          <w:lang w:val="fr-FR"/>
-        </w:rPr>
-      </w:pPr>
-      <w:r>
-        <w:rPr>
-          <w:sz w:val="20"/>
-          <w:szCs w:val="20"/>
-          <w:lang w:val="fr-FR"/>
-        </w:rPr>
-        <w:t>corresponds to:</w:t>
-      </w:r>
-      <w:r>
-        <w:rPr>
-          <w:sz w:val="20"/>
-          <w:szCs w:val="20"/>
-          <w:lang w:val="fr-FR"/>
-        </w:rPr>
-        <w:t xml:space="preserve"> post-norm</w:t>
-      </w:r>
-    </w:p>
-    <w:p>
-      <w:pPr>
-        <w:rPr>
-          <w:sz w:val="20"/>
-          <w:szCs w:val="20"/>
-          <w:lang w:val="fr-FR"/>
-        </w:rPr>
-      </w:pPr>
-    </w:p>
-    <w:p>
-      <w:pPr>
-        <w:pStyle w:val="Listenabsatz"/>
-        <w:numPr>
-          <w:ilvl w:val="0"/>
-          <w:numId w:val="12"/>
-        </w:numPr>
-        <w:rPr>
-          <w:sz w:val="20"/>
-          <w:szCs w:val="20"/>
-          <w:lang w:val="fr-FR"/>
-        </w:rPr>
-      </w:pPr>
-      <w:r>
-        <w:rPr>
-          <w:sz w:val="20"/>
-          <w:szCs w:val="20"/>
-          <w:lang w:val="fr-FR"/>
-        </w:rPr>
-        <w:t xml:space="preserve">Python script: </w:t>
-      </w:r>
-      <w:r>
-        <w:rPr>
-          <w:sz w:val="20"/>
-          <w:szCs w:val="20"/>
-          <w:lang w:val="fr-FR"/>
-        </w:rPr>
-        <w:t>decoders.py</w:t>
-      </w:r>
-    </w:p>
-    <w:p>
-      <w:pPr>
-        <w:pStyle w:val="Listenabsatz"/>
-        <w:numPr>
-          <w:ilvl w:val="0"/>
-          <w:numId w:val="13"/>
-        </w:numPr>
-        <w:rPr>
-          <w:sz w:val="20"/>
-          <w:szCs w:val="20"/>
-          <w:lang w:val="fr-FR"/>
-        </w:rPr>
-      </w:pPr>
-      <w:r>
-        <w:rPr>
-          <w:sz w:val="20"/>
-          <w:szCs w:val="20"/>
-          <w:lang w:val="fr-FR"/>
-        </w:rPr>
-        <w:t>relevant code:</w:t>
-      </w:r>
-    </w:p>
-    <w:p>
-      <w:pPr>
-        <w:rPr>
-          <w:sz w:val="20"/>
-          <w:szCs w:val="20"/>
-          <w:lang w:val="fr-FR"/>
-        </w:rPr>
-      </w:pPr>
-      <w:r>
-        <w:rPr>
-          <w:sz w:val="20"/>
-          <w:szCs w:val="20"/>
-          <w:lang w:val="fr-FR"/>
-        </w:rPr>
-        <w:drawing>
-          <wp:inline distT="0" distB="0" distL="0" distR="0" wp14:anchorId="2A46A13F" wp14:editId="44470F58">
-            <wp:extent cx="3383280" cy="2358563"/>
-            <wp:effectExtent l="0" t="0" r="7620" b="3810"/>
-            <wp:docPr id="1" name="Grafik 1"/>
+          <wp:inline distT="0" distB="0" distL="0" distR="0" wp14:anchorId="3C05C6BE" wp14:editId="12B29B4D">
+            <wp:extent cx="3115973" cy="2316479"/>
+            <wp:effectExtent l="0" t="0" r="8255" b="8255"/>
+            <wp:docPr id="5" name="Grafik 5"/>
             <wp:cNvGraphicFramePr>
               <a:graphicFrameLocks xmlns:a="http://schemas.openxmlformats.org/drawingml/2006/main" noChangeAspect="1"/>
             </wp:cNvGraphicFramePr>
@@ -546,7 +484,7 @@
                   <pic:spPr>
                     <a:xfrm>
                       <a:off x="0" y="0"/>
-                      <a:ext cx="3395913" cy="2367370"/>
+                      <a:ext cx="3127649" cy="2325159"/>
                     </a:xfrm>
                     <a:prstGeom prst="rect">
                       <a:avLst/>
@@ -558,343 +496,24 @@
           </wp:inline>
         </w:drawing>
       </w:r>
-    </w:p>
-    <w:p>
-      <w:pPr>
-        <w:pStyle w:val="Listenabsatz"/>
-        <w:numPr>
-          <w:ilvl w:val="0"/>
-          <w:numId w:val="13"/>
-        </w:numPr>
-        <w:rPr>
+      <w:r>
+        <w:rPr>
+          <w:noProof/>
+        </w:rPr>
+        <w:t xml:space="preserve"> </w:t>
+      </w:r>
+      <w:r>
+        <w:rPr>
+          <w:noProof/>
           <w:sz w:val="20"/>
           <w:szCs w:val="20"/>
           <w:lang w:val="fr-FR"/>
         </w:rPr>
-      </w:pPr>
-      <w:r>
-        <w:rPr>
-          <w:sz w:val="20"/>
-          <w:szCs w:val="20"/>
-          <w:lang w:val="fr-FR"/>
-        </w:rPr>
-        <w:t>corresponds to:</w:t>
-      </w:r>
-      <w:r>
-        <w:rPr>
-          <w:sz w:val="20"/>
-          <w:szCs w:val="20"/>
-          <w:lang w:val="fr-FR"/>
-        </w:rPr>
-        <w:t xml:space="preserve"> p</w:t>
-      </w:r>
-      <w:r>
-        <w:rPr>
-          <w:sz w:val="20"/>
-          <w:szCs w:val="20"/>
-          <w:lang w:val="fr-FR"/>
-        </w:rPr>
-        <w:t>re</w:t>
-      </w:r>
-      <w:r>
-        <w:rPr>
-          <w:sz w:val="20"/>
-          <w:szCs w:val="20"/>
-          <w:lang w:val="fr-FR"/>
-        </w:rPr>
-        <w:t>-norm</w:t>
-      </w:r>
-    </w:p>
-    <w:p>
-      <w:pPr>
-        <w:rPr>
-          <w:lang w:val="fr-FR"/>
-        </w:rPr>
-      </w:pPr>
-    </w:p>
-    <w:p>
-      <w:pPr>
-        <w:rPr>
-          <w:b/>
-          <w:bCs/>
-          <w:lang w:val="en-GB"/>
-        </w:rPr>
-      </w:pPr>
-      <w:r>
-        <w:rPr>
-          <w:b/>
-          <w:bCs/>
-          <w:lang w:val="en-GB"/>
-        </w:rPr>
-        <w:lastRenderedPageBreak/>
-        <w:t>Your implementations</w:t>
-      </w:r>
-    </w:p>
-    <w:p>
-      <w:pPr>
-        <w:pStyle w:val="Listenabsatz"/>
-        <w:numPr>
-          <w:ilvl w:val="0"/>
-          <w:numId w:val="10"/>
-        </w:numPr>
-        <w:rPr>
-          <w:sz w:val="20"/>
-          <w:szCs w:val="20"/>
-          <w:lang w:val="en-GB"/>
-        </w:rPr>
-      </w:pPr>
-      <w:r>
-        <w:rPr>
-          <w:sz w:val="20"/>
-          <w:szCs w:val="20"/>
-          <w:lang w:val="en-GB"/>
-        </w:rPr>
-        <w:t xml:space="preserve">Modify files for pre- and post-norm – add &amp; commit </w:t>
-      </w:r>
-      <w:r>
-        <w:rPr>
-          <w:sz w:val="20"/>
-          <w:szCs w:val="20"/>
-          <w:lang w:val="en-GB"/>
-        </w:rPr>
-        <w:t>correct branches</w:t>
-      </w:r>
-    </w:p>
-    <w:p>
-      <w:pPr>
-        <w:pStyle w:val="Listenabsatz"/>
-        <w:numPr>
-          <w:ilvl w:val="0"/>
-          <w:numId w:val="10"/>
-        </w:numPr>
-        <w:rPr>
-          <w:sz w:val="20"/>
-          <w:szCs w:val="20"/>
-          <w:lang w:val="en-GB"/>
-        </w:rPr>
-      </w:pPr>
-      <w:r>
-        <w:rPr>
-          <w:sz w:val="20"/>
-          <w:szCs w:val="20"/>
-          <w:lang w:val="en-GB"/>
-        </w:rPr>
-        <w:t xml:space="preserve">Check branch: git status / go to branch: </w:t>
-      </w:r>
-      <w:r>
-        <w:rPr>
-          <w:sz w:val="20"/>
-          <w:szCs w:val="20"/>
-          <w:lang w:val="en-GB"/>
-        </w:rPr>
-        <w:t>git checkout [branch-name]</w:t>
-      </w:r>
-    </w:p>
-    <w:p>
-      <w:pPr>
-        <w:pStyle w:val="Listenabsatz"/>
-        <w:numPr>
-          <w:ilvl w:val="0"/>
-          <w:numId w:val="10"/>
-        </w:numPr>
-        <w:rPr>
-          <w:sz w:val="20"/>
-          <w:szCs w:val="20"/>
-          <w:lang w:val="en-GB"/>
-        </w:rPr>
-      </w:pPr>
-      <w:r>
-        <w:rPr>
-          <w:sz w:val="20"/>
-          <w:szCs w:val="20"/>
-          <w:lang w:val="en-GB"/>
-        </w:rPr>
-        <w:t xml:space="preserve">Change model name </w:t>
-      </w:r>
-      <w:r>
-        <w:rPr>
-          <w:sz w:val="20"/>
-          <w:szCs w:val="20"/>
-          <w:lang w:val="en-GB"/>
-        </w:rPr>
-        <w:t xml:space="preserve">/ log file name </w:t>
-      </w:r>
-      <w:r>
-        <w:rPr>
-          <w:sz w:val="20"/>
-          <w:szCs w:val="20"/>
-          <w:lang w:val="en-GB"/>
-        </w:rPr>
-        <w:t>(</w:t>
-      </w:r>
-      <w:r>
-        <w:rPr>
-          <w:sz w:val="20"/>
-          <w:szCs w:val="20"/>
-          <w:lang w:val="en-GB"/>
-        </w:rPr>
-        <w:t>before training</w:t>
-      </w:r>
-      <w:r>
-        <w:rPr>
-          <w:sz w:val="20"/>
-          <w:szCs w:val="20"/>
-          <w:lang w:val="en-GB"/>
-        </w:rPr>
-        <w:t>)</w:t>
-      </w:r>
-    </w:p>
-    <w:p>
-      <w:pPr>
-        <w:pStyle w:val="Listenabsatz"/>
-        <w:numPr>
-          <w:ilvl w:val="0"/>
-          <w:numId w:val="10"/>
-        </w:numPr>
-        <w:rPr>
-          <w:sz w:val="20"/>
-          <w:szCs w:val="20"/>
-          <w:lang w:val="en-GB"/>
-        </w:rPr>
-      </w:pPr>
-      <w:r>
-        <w:rPr>
-          <w:sz w:val="20"/>
-          <w:szCs w:val="20"/>
-          <w:lang w:val="en-GB"/>
-        </w:rPr>
-        <w:t>(</w:t>
-      </w:r>
-      <w:r>
-        <w:rPr>
-          <w:sz w:val="20"/>
-          <w:szCs w:val="20"/>
-          <w:lang w:val="en-GB"/>
-        </w:rPr>
-        <w:t>Hint: To make sure you are really using the correct version, use the logging functionality with</w:t>
-      </w:r>
-      <w:r>
-        <w:rPr>
-          <w:sz w:val="20"/>
-          <w:szCs w:val="20"/>
-          <w:lang w:val="en-GB"/>
-        </w:rPr>
-        <w:t xml:space="preserve"> </w:t>
-      </w:r>
-      <w:r>
-        <w:rPr>
-          <w:sz w:val="20"/>
-          <w:szCs w:val="20"/>
-          <w:lang w:val="en-GB"/>
-        </w:rPr>
-        <w:t>which JoeyNMT prints out logging information. You can for example add a print statement at</w:t>
-      </w:r>
-      <w:r>
-        <w:rPr>
-          <w:sz w:val="20"/>
-          <w:szCs w:val="20"/>
-          <w:lang w:val="en-GB"/>
-        </w:rPr>
-        <w:t xml:space="preserve"> </w:t>
-      </w:r>
-      <w:r>
-        <w:rPr>
-          <w:sz w:val="20"/>
-          <w:szCs w:val="20"/>
-          <w:lang w:val="en-GB"/>
-        </w:rPr>
-        <w:t>an appropriate place</w:t>
-      </w:r>
-      <w:r>
-        <w:rPr>
-          <w:sz w:val="20"/>
-          <w:szCs w:val="20"/>
-          <w:lang w:val="en-GB"/>
-        </w:rPr>
-        <w:t>)</w:t>
-      </w:r>
-    </w:p>
-    <w:p>
-      <w:pPr>
-        <w:pStyle w:val="Listenabsatz"/>
-        <w:numPr>
-          <w:ilvl w:val="0"/>
-          <w:numId w:val="10"/>
-        </w:numPr>
-        <w:rPr>
-          <w:sz w:val="20"/>
-          <w:szCs w:val="20"/>
-          <w:lang w:val="en-GB"/>
-        </w:rPr>
-      </w:pPr>
-      <w:r>
-        <w:rPr>
-          <w:sz w:val="20"/>
-          <w:szCs w:val="20"/>
-          <w:lang w:val="en-GB"/>
-        </w:rPr>
-        <w:t>Run ‘</w:t>
-      </w:r>
-      <w:r>
-        <w:rPr>
-          <w:sz w:val="20"/>
-          <w:szCs w:val="20"/>
-          <w:lang w:val="en-GB"/>
-        </w:rPr>
-        <w:t>./scripts/train.sh</w:t>
-      </w:r>
-      <w:r>
-        <w:rPr>
-          <w:sz w:val="20"/>
-          <w:szCs w:val="20"/>
-          <w:lang w:val="en-GB"/>
-        </w:rPr>
-        <w:t>’ for each model</w:t>
-      </w:r>
-    </w:p>
-    <w:p>
-      <w:pPr>
-        <w:rPr>
-          <w:lang w:val="en-GB"/>
-        </w:rPr>
-      </w:pPr>
-    </w:p>
-    <w:p>
-      <w:pPr>
-        <w:rPr>
-          <w:b/>
-          <w:bCs/>
-          <w:lang w:val="en-GB"/>
-        </w:rPr>
-      </w:pPr>
-      <w:r>
-        <w:rPr>
-          <w:b/>
-          <w:bCs/>
-          <w:lang w:val="en-GB"/>
-        </w:rPr>
-        <w:t>Discussion</w:t>
-      </w:r>
-    </w:p>
-    <w:p>
-      <w:pPr>
-        <w:rPr>
-          <w:sz w:val="20"/>
-          <w:szCs w:val="20"/>
-          <w:lang w:val="en-GB"/>
-        </w:rPr>
-      </w:pPr>
-      <w:r>
-        <w:rPr>
-          <w:sz w:val="20"/>
-          <w:szCs w:val="20"/>
-          <w:lang w:val="en-GB"/>
-        </w:rPr>
         <w:drawing>
-          <wp:inline distT="0" distB="0" distL="0" distR="0" wp14:anchorId="5F874479" wp14:editId="0DC4329E">
-            <wp:extent cx="4107180" cy="2253082"/>
-            <wp:effectExtent l="0" t="0" r="7620" b="0"/>
-            <wp:docPr id="4" name="Grafik 4"/>
+          <wp:inline distT="0" distB="0" distL="0" distR="0" wp14:anchorId="64F4E1FC" wp14:editId="0E882CCE">
+            <wp:extent cx="2831141" cy="3329940"/>
+            <wp:effectExtent l="0" t="0" r="7620" b="3810"/>
+            <wp:docPr id="6" name="Grafik 6"/>
             <wp:cNvGraphicFramePr>
               <a:graphicFrameLocks xmlns:a="http://schemas.openxmlformats.org/drawingml/2006/main" noChangeAspect="1"/>
             </wp:cNvGraphicFramePr>
@@ -914,7 +533,7 @@
                   <pic:spPr>
                     <a:xfrm>
                       <a:off x="0" y="0"/>
-                      <a:ext cx="4113985" cy="2256815"/>
+                      <a:ext cx="2843636" cy="3344637"/>
                     </a:xfrm>
                     <a:prstGeom prst="rect">
                       <a:avLst/>
@@ -937,10 +556,555 @@
       </w:pPr>
       <w:r>
         <w:rPr>
-          <w:sz w:val="20"/>
-          <w:szCs w:val="20"/>
-          <w:lang w:val="en-GB"/>
-        </w:rPr>
+          <w:noProof/>
+          <w:sz w:val="20"/>
+          <w:szCs w:val="20"/>
+          <w:lang w:val="en-GB"/>
+        </w:rPr>
+        <w:drawing>
+          <wp:inline distT="0" distB="0" distL="0" distR="0" wp14:anchorId="59DFF03B" wp14:editId="1A0A4995">
+            <wp:extent cx="2687553" cy="3070860"/>
+            <wp:effectExtent l="0" t="0" r="0" b="0"/>
+            <wp:docPr id="3" name="Grafik 3"/>
+            <wp:cNvGraphicFramePr>
+              <a:graphicFrameLocks xmlns:a="http://schemas.openxmlformats.org/drawingml/2006/main" noChangeAspect="1"/>
+            </wp:cNvGraphicFramePr>
+            <a:graphic xmlns:a="http://schemas.openxmlformats.org/drawingml/2006/main">
+              <a:graphicData uri="http://schemas.openxmlformats.org/drawingml/2006/picture">
+                <pic:pic xmlns:pic="http://schemas.openxmlformats.org/drawingml/2006/picture">
+                  <pic:nvPicPr>
+                    <pic:cNvPr id="1" name=""/>
+                    <pic:cNvPicPr/>
+                  </pic:nvPicPr>
+                  <pic:blipFill>
+                    <a:blip r:embed="rId9"/>
+                    <a:stretch>
+                      <a:fillRect/>
+                    </a:stretch>
+                  </pic:blipFill>
+                  <pic:spPr>
+                    <a:xfrm>
+                      <a:off x="0" y="0"/>
+                      <a:ext cx="2697587" cy="3082325"/>
+                    </a:xfrm>
+                    <a:prstGeom prst="rect">
+                      <a:avLst/>
+                    </a:prstGeom>
+                  </pic:spPr>
+                </pic:pic>
+              </a:graphicData>
+            </a:graphic>
+          </wp:inline>
+        </w:drawing>
+      </w:r>
+    </w:p>
+    <w:p>
+      <w:pPr>
+        <w:rPr>
+          <w:sz w:val="20"/>
+          <w:szCs w:val="20"/>
+          <w:lang w:val="en-GB"/>
+        </w:rPr>
+      </w:pPr>
+    </w:p>
+    <w:p>
+      <w:pPr>
+        <w:rPr>
+          <w:sz w:val="20"/>
+          <w:szCs w:val="20"/>
+          <w:lang w:val="en-GB"/>
+        </w:rPr>
+      </w:pPr>
+    </w:p>
+    <w:p>
+      <w:pPr>
+        <w:pStyle w:val="Listenabsatz"/>
+        <w:numPr>
+          <w:ilvl w:val="0"/>
+          <w:numId w:val="12"/>
+        </w:numPr>
+        <w:rPr>
+          <w:sz w:val="20"/>
+          <w:szCs w:val="20"/>
+          <w:lang w:val="fr-FR"/>
+        </w:rPr>
+      </w:pPr>
+      <w:r>
+        <w:rPr>
+          <w:sz w:val="20"/>
+          <w:szCs w:val="20"/>
+          <w:lang w:val="fr-FR"/>
+        </w:rPr>
+        <w:t>Python script: encoders.py</w:t>
+      </w:r>
+    </w:p>
+    <w:p>
+      <w:pPr>
+        <w:rPr>
+          <w:sz w:val="20"/>
+          <w:szCs w:val="20"/>
+          <w:lang w:val="en-GB"/>
+        </w:rPr>
+      </w:pPr>
+      <w:r>
+        <w:rPr>
+          <w:sz w:val="20"/>
+          <w:szCs w:val="20"/>
+          <w:lang w:val="en-GB"/>
+        </w:rPr>
+        <w:t xml:space="preserve">In this script, the layer normalization instance corresponds to </w:t>
+      </w:r>
+      <w:r>
+        <w:rPr>
+          <w:sz w:val="20"/>
+          <w:szCs w:val="20"/>
+          <w:lang w:val="en-GB"/>
+        </w:rPr>
+        <w:t>p</w:t>
+      </w:r>
+      <w:r>
+        <w:rPr>
+          <w:sz w:val="20"/>
+          <w:szCs w:val="20"/>
+          <w:lang w:val="en-GB"/>
+        </w:rPr>
+        <w:t>ost</w:t>
+      </w:r>
+      <w:r>
+        <w:rPr>
+          <w:sz w:val="20"/>
+          <w:szCs w:val="20"/>
+          <w:lang w:val="en-GB"/>
+        </w:rPr>
+        <w:t xml:space="preserve">-norm. </w:t>
+      </w:r>
+      <w:r>
+        <w:rPr>
+          <w:sz w:val="20"/>
+          <w:szCs w:val="20"/>
+          <w:lang w:val="en-GB"/>
+        </w:rPr>
+        <w:t>The sublayer</w:t>
+      </w:r>
+      <w:r>
+        <w:rPr>
+          <w:sz w:val="20"/>
+          <w:szCs w:val="20"/>
+          <w:lang w:val="en-GB"/>
+        </w:rPr>
+        <w:t xml:space="preserve"> it modifies </w:t>
+      </w:r>
+      <w:r>
+        <w:rPr>
+          <w:sz w:val="20"/>
+          <w:szCs w:val="20"/>
+          <w:lang w:val="en-GB"/>
+        </w:rPr>
+        <w:t>is</w:t>
+      </w:r>
+      <w:r>
+        <w:rPr>
+          <w:sz w:val="20"/>
+          <w:szCs w:val="20"/>
+          <w:lang w:val="en-GB"/>
+        </w:rPr>
+        <w:t xml:space="preserve"> the </w:t>
+      </w:r>
+      <w:r>
+        <w:rPr>
+          <w:sz w:val="20"/>
+          <w:szCs w:val="20"/>
+          <w:lang w:val="en-GB"/>
+        </w:rPr>
+        <w:t>last</w:t>
+      </w:r>
+      <w:r>
+        <w:rPr>
+          <w:sz w:val="20"/>
+          <w:szCs w:val="20"/>
+          <w:lang w:val="en-GB"/>
+        </w:rPr>
+        <w:t xml:space="preserve"> one of the encoder</w:t>
+      </w:r>
+      <w:r>
+        <w:rPr>
+          <w:sz w:val="20"/>
+          <w:szCs w:val="20"/>
+          <w:lang w:val="en-GB"/>
+        </w:rPr>
+        <w:t>.</w:t>
+      </w:r>
+      <w:r>
+        <w:rPr>
+          <w:sz w:val="20"/>
+          <w:szCs w:val="20"/>
+          <w:lang w:val="en-GB"/>
+        </w:rPr>
+        <w:t xml:space="preserve"> The relevant code is the following:</w:t>
+      </w:r>
+    </w:p>
+    <w:p>
+      <w:pPr>
+        <w:rPr>
+          <w:sz w:val="20"/>
+          <w:szCs w:val="20"/>
+          <w:lang w:val="fr-FR"/>
+        </w:rPr>
+      </w:pPr>
+      <w:r>
+        <w:rPr>
+          <w:noProof/>
+          <w:sz w:val="20"/>
+          <w:szCs w:val="20"/>
+          <w:lang w:val="fr-FR"/>
+        </w:rPr>
+        <w:drawing>
+          <wp:inline distT="0" distB="0" distL="0" distR="0" wp14:anchorId="0D0B25EA" wp14:editId="55398ACA">
+            <wp:extent cx="2674620" cy="1993808"/>
+            <wp:effectExtent l="0" t="0" r="0" b="6985"/>
+            <wp:docPr id="2" name="Grafik 2"/>
+            <wp:cNvGraphicFramePr>
+              <a:graphicFrameLocks xmlns:a="http://schemas.openxmlformats.org/drawingml/2006/main" noChangeAspect="1"/>
+            </wp:cNvGraphicFramePr>
+            <a:graphic xmlns:a="http://schemas.openxmlformats.org/drawingml/2006/main">
+              <a:graphicData uri="http://schemas.openxmlformats.org/drawingml/2006/picture">
+                <pic:pic xmlns:pic="http://schemas.openxmlformats.org/drawingml/2006/picture">
+                  <pic:nvPicPr>
+                    <pic:cNvPr id="1" name=""/>
+                    <pic:cNvPicPr/>
+                  </pic:nvPicPr>
+                  <pic:blipFill>
+                    <a:blip r:embed="rId10"/>
+                    <a:stretch>
+                      <a:fillRect/>
+                    </a:stretch>
+                  </pic:blipFill>
+                  <pic:spPr>
+                    <a:xfrm>
+                      <a:off x="0" y="0"/>
+                      <a:ext cx="2689620" cy="2004990"/>
+                    </a:xfrm>
+                    <a:prstGeom prst="rect">
+                      <a:avLst/>
+                    </a:prstGeom>
+                  </pic:spPr>
+                </pic:pic>
+              </a:graphicData>
+            </a:graphic>
+          </wp:inline>
+        </w:drawing>
+      </w:r>
+    </w:p>
+    <w:p>
+      <w:pPr>
+        <w:rPr>
+          <w:sz w:val="20"/>
+          <w:szCs w:val="20"/>
+          <w:lang w:val="en-GB"/>
+        </w:rPr>
+      </w:pPr>
+    </w:p>
+    <w:p>
+      <w:pPr>
+        <w:pStyle w:val="Listenabsatz"/>
+        <w:numPr>
+          <w:ilvl w:val="0"/>
+          <w:numId w:val="12"/>
+        </w:numPr>
+        <w:rPr>
+          <w:sz w:val="20"/>
+          <w:szCs w:val="20"/>
+          <w:lang w:val="fr-FR"/>
+        </w:rPr>
+      </w:pPr>
+      <w:r>
+        <w:rPr>
+          <w:sz w:val="20"/>
+          <w:szCs w:val="20"/>
+          <w:lang w:val="fr-FR"/>
+        </w:rPr>
+        <w:t xml:space="preserve">Python script: </w:t>
+      </w:r>
+      <w:r>
+        <w:rPr>
+          <w:sz w:val="20"/>
+          <w:szCs w:val="20"/>
+          <w:lang w:val="fr-FR"/>
+        </w:rPr>
+        <w:t>decoders.py</w:t>
+      </w:r>
+    </w:p>
+    <w:p>
+      <w:pPr>
+        <w:rPr>
+          <w:sz w:val="20"/>
+          <w:szCs w:val="20"/>
+          <w:lang w:val="en-GB"/>
+        </w:rPr>
+      </w:pPr>
+      <w:r>
+        <w:rPr>
+          <w:sz w:val="20"/>
+          <w:szCs w:val="20"/>
+          <w:lang w:val="en-GB"/>
+        </w:rPr>
+        <w:t>In this script, the layer normalization instance corresponds to p</w:t>
+      </w:r>
+      <w:r>
+        <w:rPr>
+          <w:sz w:val="20"/>
+          <w:szCs w:val="20"/>
+          <w:lang w:val="en-GB"/>
+        </w:rPr>
+        <w:t>ost-</w:t>
+      </w:r>
+      <w:r>
+        <w:rPr>
+          <w:sz w:val="20"/>
+          <w:szCs w:val="20"/>
+          <w:lang w:val="en-GB"/>
+        </w:rPr>
+        <w:t>norm</w:t>
+      </w:r>
+      <w:r>
+        <w:rPr>
+          <w:sz w:val="20"/>
+          <w:szCs w:val="20"/>
+          <w:lang w:val="en-GB"/>
+        </w:rPr>
+        <w:t xml:space="preserve"> as well.</w:t>
+      </w:r>
+      <w:r>
+        <w:rPr>
+          <w:sz w:val="20"/>
+          <w:szCs w:val="20"/>
+          <w:lang w:val="en-GB"/>
+        </w:rPr>
+        <w:t xml:space="preserve"> The sublayer</w:t>
+      </w:r>
+      <w:r>
+        <w:rPr>
+          <w:sz w:val="20"/>
+          <w:szCs w:val="20"/>
+          <w:lang w:val="en-GB"/>
+        </w:rPr>
+        <w:t xml:space="preserve"> it </w:t>
+      </w:r>
+      <w:r>
+        <w:rPr>
+          <w:sz w:val="20"/>
+          <w:szCs w:val="20"/>
+          <w:lang w:val="en-GB"/>
+        </w:rPr>
+        <w:t xml:space="preserve">modifies </w:t>
+      </w:r>
+      <w:r>
+        <w:rPr>
+          <w:sz w:val="20"/>
+          <w:szCs w:val="20"/>
+          <w:lang w:val="en-GB"/>
+        </w:rPr>
+        <w:t>is</w:t>
+      </w:r>
+      <w:r>
+        <w:rPr>
+          <w:sz w:val="20"/>
+          <w:szCs w:val="20"/>
+          <w:lang w:val="en-GB"/>
+        </w:rPr>
+        <w:t xml:space="preserve"> the </w:t>
+      </w:r>
+      <w:r>
+        <w:rPr>
+          <w:sz w:val="20"/>
+          <w:szCs w:val="20"/>
+          <w:lang w:val="en-GB"/>
+        </w:rPr>
+        <w:t>last</w:t>
+      </w:r>
+      <w:r>
+        <w:rPr>
+          <w:sz w:val="20"/>
+          <w:szCs w:val="20"/>
+          <w:lang w:val="en-GB"/>
+        </w:rPr>
+        <w:t xml:space="preserve"> one of the </w:t>
+      </w:r>
+      <w:r>
+        <w:rPr>
+          <w:sz w:val="20"/>
+          <w:szCs w:val="20"/>
+          <w:lang w:val="en-GB"/>
+        </w:rPr>
+        <w:t>deco</w:t>
+      </w:r>
+      <w:r>
+        <w:rPr>
+          <w:sz w:val="20"/>
+          <w:szCs w:val="20"/>
+          <w:lang w:val="en-GB"/>
+        </w:rPr>
+        <w:t>de</w:t>
+      </w:r>
+      <w:r>
+        <w:rPr>
+          <w:sz w:val="20"/>
+          <w:szCs w:val="20"/>
+          <w:lang w:val="en-GB"/>
+        </w:rPr>
+        <w:t xml:space="preserve">r. </w:t>
+      </w:r>
+      <w:r>
+        <w:rPr>
+          <w:sz w:val="20"/>
+          <w:szCs w:val="20"/>
+          <w:lang w:val="en-GB"/>
+        </w:rPr>
+        <w:t>The relevant code is the following:</w:t>
+      </w:r>
+    </w:p>
+    <w:p>
+      <w:pPr>
+        <w:rPr>
+          <w:sz w:val="20"/>
+          <w:szCs w:val="20"/>
+          <w:lang w:val="fr-FR"/>
+        </w:rPr>
+      </w:pPr>
+      <w:r>
+        <w:rPr>
+          <w:noProof/>
+          <w:sz w:val="20"/>
+          <w:szCs w:val="20"/>
+          <w:lang w:val="fr-FR"/>
+        </w:rPr>
+        <w:drawing>
+          <wp:inline distT="0" distB="0" distL="0" distR="0" wp14:anchorId="2A46A13F" wp14:editId="56D760D9">
+            <wp:extent cx="2758440" cy="1922973"/>
+            <wp:effectExtent l="0" t="0" r="3810" b="1270"/>
+            <wp:docPr id="1" name="Grafik 1"/>
+            <wp:cNvGraphicFramePr>
+              <a:graphicFrameLocks xmlns:a="http://schemas.openxmlformats.org/drawingml/2006/main" noChangeAspect="1"/>
+            </wp:cNvGraphicFramePr>
+            <a:graphic xmlns:a="http://schemas.openxmlformats.org/drawingml/2006/main">
+              <a:graphicData uri="http://schemas.openxmlformats.org/drawingml/2006/picture">
+                <pic:pic xmlns:pic="http://schemas.openxmlformats.org/drawingml/2006/picture">
+                  <pic:nvPicPr>
+                    <pic:cNvPr id="1" name=""/>
+                    <pic:cNvPicPr/>
+                  </pic:nvPicPr>
+                  <pic:blipFill>
+                    <a:blip r:embed="rId11"/>
+                    <a:stretch>
+                      <a:fillRect/>
+                    </a:stretch>
+                  </pic:blipFill>
+                  <pic:spPr>
+                    <a:xfrm>
+                      <a:off x="0" y="0"/>
+                      <a:ext cx="2776878" cy="1935826"/>
+                    </a:xfrm>
+                    <a:prstGeom prst="rect">
+                      <a:avLst/>
+                    </a:prstGeom>
+                  </pic:spPr>
+                </pic:pic>
+              </a:graphicData>
+            </a:graphic>
+          </wp:inline>
+        </w:drawing>
+      </w:r>
+    </w:p>
+    <w:p>
+      <w:pPr>
+        <w:rPr>
+          <w:lang w:val="en-GB"/>
+        </w:rPr>
+      </w:pPr>
+    </w:p>
+    <w:p>
+      <w:pPr>
+        <w:rPr>
+          <w:b/>
+          <w:bCs/>
+          <w:lang w:val="en-GB"/>
+        </w:rPr>
+      </w:pPr>
+      <w:r>
+        <w:rPr>
+          <w:b/>
+          <w:bCs/>
+          <w:lang w:val="en-GB"/>
+        </w:rPr>
+        <w:t>Discussion</w:t>
+      </w:r>
+    </w:p>
+    <w:p>
+      <w:pPr>
+        <w:rPr>
+          <w:sz w:val="20"/>
+          <w:szCs w:val="20"/>
+          <w:lang w:val="en-GB"/>
+        </w:rPr>
+      </w:pPr>
+      <w:r>
+        <w:rPr>
+          <w:sz w:val="20"/>
+          <w:szCs w:val="20"/>
+          <w:lang w:val="en-GB"/>
+        </w:rPr>
+        <w:drawing>
+          <wp:inline distT="0" distB="0" distL="0" distR="0" wp14:anchorId="782879BC" wp14:editId="5DA81826">
+            <wp:extent cx="4902478" cy="2619375"/>
+            <wp:effectExtent l="0" t="0" r="0" b="0"/>
+            <wp:docPr id="8" name="Grafik 8"/>
+            <wp:cNvGraphicFramePr>
+              <a:graphicFrameLocks xmlns:a="http://schemas.openxmlformats.org/drawingml/2006/main" noChangeAspect="1"/>
+            </wp:cNvGraphicFramePr>
+            <a:graphic xmlns:a="http://schemas.openxmlformats.org/drawingml/2006/main">
+              <a:graphicData uri="http://schemas.openxmlformats.org/drawingml/2006/picture">
+                <pic:pic xmlns:pic="http://schemas.openxmlformats.org/drawingml/2006/picture">
+                  <pic:nvPicPr>
+                    <pic:cNvPr id="1" name=""/>
+                    <pic:cNvPicPr/>
+                  </pic:nvPicPr>
+                  <pic:blipFill>
+                    <a:blip r:embed="rId12"/>
+                    <a:stretch>
+                      <a:fillRect/>
+                    </a:stretch>
+                  </pic:blipFill>
+                  <pic:spPr>
+                    <a:xfrm>
+                      <a:off x="0" y="0"/>
+                      <a:ext cx="4925391" cy="2631617"/>
+                    </a:xfrm>
+                    <a:prstGeom prst="rect">
+                      <a:avLst/>
+                    </a:prstGeom>
+                  </pic:spPr>
+                </pic:pic>
+              </a:graphicData>
+            </a:graphic>
+          </wp:inline>
+        </w:drawing>
+      </w:r>
+    </w:p>
+    <w:p>
+      <w:pPr>
+        <w:rPr>
+          <w:sz w:val="20"/>
+          <w:szCs w:val="20"/>
+          <w:lang w:val="en-GB"/>
+        </w:rPr>
+      </w:pPr>
+      <w:r>
+        <w:rPr>
+          <w:sz w:val="20"/>
+          <w:szCs w:val="20"/>
+          <w:lang w:val="en-GB"/>
+        </w:rPr>
+        <w:lastRenderedPageBreak/>
         <w:t>Discuss your results using the line chart. In your discussion, make sure to comment on the</w:t>
       </w:r>
       <w:r>
@@ -958,6 +1122,201 @@
           <w:lang w:val="en-GB"/>
         </w:rPr>
         <w:t>following points:</w:t>
+      </w:r>
+    </w:p>
+    <w:p>
+      <w:pPr>
+        <w:rPr>
+          <w:sz w:val="20"/>
+          <w:szCs w:val="20"/>
+          <w:lang w:val="en-GB"/>
+        </w:rPr>
+      </w:pPr>
+      <w:r>
+        <w:rPr>
+          <w:sz w:val="20"/>
+          <w:szCs w:val="20"/>
+          <w:lang w:val="en-GB"/>
+        </w:rPr>
+        <w:t>In the prenorm setting, the validation perplexity could be reduced slightly faster than the baseline around step 5000. But the perplexity can be reduced about more or less the same amount with further steps during the training. This makes sense as the pre-norm Transformer benefits more from the increase in encoder depth.</w:t>
+      </w:r>
+    </w:p>
+    <w:p>
+      <w:pPr>
+        <w:rPr>
+          <w:sz w:val="20"/>
+          <w:szCs w:val="20"/>
+          <w:lang w:val="en-GB"/>
+        </w:rPr>
+      </w:pPr>
+      <w:r>
+        <w:rPr>
+          <w:sz w:val="20"/>
+          <w:szCs w:val="20"/>
+          <w:lang w:val="en-GB"/>
+        </w:rPr>
+        <w:t xml:space="preserve">In the </w:t>
+      </w:r>
+      <w:r>
+        <w:rPr>
+          <w:sz w:val="20"/>
+          <w:szCs w:val="20"/>
+          <w:lang w:val="en-GB"/>
+        </w:rPr>
+        <w:t>postnorm setting,</w:t>
+      </w:r>
+      <w:r>
+        <w:rPr>
+          <w:sz w:val="20"/>
+          <w:szCs w:val="20"/>
+          <w:lang w:val="en-GB"/>
+        </w:rPr>
+        <w:t xml:space="preserve"> a similarly better performance can be seen around step 500, while </w:t>
+      </w:r>
+      <w:r>
+        <w:rPr>
+          <w:sz w:val="20"/>
+          <w:szCs w:val="20"/>
+          <w:lang w:val="en-GB"/>
+        </w:rPr>
+        <w:t>the perplexity values approach the ones of the baseline with further steps.</w:t>
+      </w:r>
+      <w:r>
+        <w:rPr>
+          <w:sz w:val="20"/>
+          <w:szCs w:val="20"/>
+          <w:lang w:val="en-GB"/>
+        </w:rPr>
+        <w:t xml:space="preserve"> </w:t>
+      </w:r>
+      <w:r>
+        <w:rPr>
+          <w:sz w:val="20"/>
+          <w:szCs w:val="20"/>
+          <w:lang w:val="en-GB"/>
+        </w:rPr>
+        <w:t>I</w:t>
+      </w:r>
+      <w:r>
+        <w:rPr>
+          <w:sz w:val="20"/>
+          <w:szCs w:val="20"/>
+          <w:lang w:val="en-GB"/>
+        </w:rPr>
+        <w:t xml:space="preserve">t is possible </w:t>
+      </w:r>
+      <w:r>
+        <w:rPr>
+          <w:sz w:val="20"/>
+          <w:szCs w:val="20"/>
+          <w:lang w:val="en-GB"/>
+        </w:rPr>
+        <w:t xml:space="preserve">that the performance is not </w:t>
+      </w:r>
+      <w:r>
+        <w:rPr>
+          <w:sz w:val="20"/>
+          <w:szCs w:val="20"/>
+          <w:lang w:val="en-GB"/>
+        </w:rPr>
+        <w:t xml:space="preserve">significantly </w:t>
+      </w:r>
+      <w:r>
+        <w:rPr>
+          <w:sz w:val="20"/>
+          <w:szCs w:val="20"/>
+          <w:lang w:val="en-GB"/>
+        </w:rPr>
+        <w:t>better</w:t>
+      </w:r>
+      <w:r>
+        <w:rPr>
+          <w:sz w:val="20"/>
+          <w:szCs w:val="20"/>
+          <w:lang w:val="en-GB"/>
+        </w:rPr>
+        <w:t xml:space="preserve"> </w:t>
+      </w:r>
+      <w:r>
+        <w:rPr>
+          <w:sz w:val="20"/>
+          <w:szCs w:val="20"/>
+          <w:lang w:val="en-GB"/>
+        </w:rPr>
+        <w:t>because of the vanishing gradient problem.</w:t>
+      </w:r>
+    </w:p>
+    <w:p>
+      <w:pPr>
+        <w:rPr>
+          <w:sz w:val="20"/>
+          <w:szCs w:val="20"/>
+          <w:lang w:val="en-GB"/>
+        </w:rPr>
+      </w:pPr>
+      <w:r>
+        <w:rPr>
+          <w:sz w:val="20"/>
+          <w:szCs w:val="20"/>
+          <w:lang w:val="en-GB"/>
+        </w:rPr>
+        <w:t>Wang et al. also adapted s</w:t>
+      </w:r>
+      <w:r>
+        <w:rPr>
+          <w:sz w:val="20"/>
+          <w:szCs w:val="20"/>
+          <w:lang w:val="en-GB"/>
+        </w:rPr>
+        <w:t xml:space="preserve">ome other hyperparameters according to the setting, i.e. prenorm or </w:t>
+      </w:r>
+      <w:r>
+        <w:rPr>
+          <w:sz w:val="20"/>
+          <w:szCs w:val="20"/>
+          <w:lang w:val="en-GB"/>
+        </w:rPr>
+        <w:t xml:space="preserve">postnorm. It is therefore possible that the results in their experiments could be optimized as </w:t>
+      </w:r>
+      <w:r>
+        <w:rPr>
+          <w:sz w:val="20"/>
+          <w:szCs w:val="20"/>
+          <w:lang w:val="en-GB"/>
+        </w:rPr>
+        <w:t xml:space="preserve">in our settings, the hyperparameters were kept the same. </w:t>
+      </w:r>
+      <w:r>
+        <w:rPr>
+          <w:sz w:val="20"/>
+          <w:szCs w:val="20"/>
+          <w:lang w:val="en-GB"/>
+        </w:rPr>
+        <w:t xml:space="preserve">Additionally, </w:t>
+      </w:r>
+      <w:r>
+        <w:rPr>
+          <w:sz w:val="20"/>
+          <w:szCs w:val="20"/>
+          <w:lang w:val="en-GB"/>
+        </w:rPr>
+        <w:t>the Transformer-Base model was updated for 100k</w:t>
+      </w:r>
+      <w:r>
+        <w:rPr>
+          <w:sz w:val="20"/>
+          <w:szCs w:val="20"/>
+          <w:lang w:val="en-GB"/>
+        </w:rPr>
+        <w:t xml:space="preserve"> </w:t>
+      </w:r>
+      <w:r>
+        <w:rPr>
+          <w:sz w:val="20"/>
+          <w:szCs w:val="20"/>
+          <w:lang w:val="en-GB"/>
+        </w:rPr>
+        <w:t>steps, whereas our model was only trained during 42000 steps.</w:t>
       </w:r>
     </w:p>
     <w:p>
@@ -1054,7 +1413,7 @@
 </file>
 
 <file path=word/numbering.xml><?xml version="1.0" encoding="utf-8"?>
-<w:numbering xmlns:wpc="http://schemas.microsoft.com/office/word/2010/wordprocessingCanvas" xmlns:cx="http://schemas.microsoft.com/office/drawing/2014/chartex" xmlns:cx1="http://schemas.microsoft.com/office/drawing/2015/9/8/chartex" xmlns:cx2="http://schemas.microsoft.com/office/drawing/2015/10/21/chartex" xmlns:cx3="http://schemas.microsoft.com/office/drawing/2016/5/9/chartex" xmlns:cx4="http://schemas.microsoft.com/office/drawing/2016/5/10/chartex" xmlns:cx5="http://schemas.microsoft.com/office/drawing/2016/5/11/chartex" xmlns:cx6="http://schemas.microsoft.com/office/drawing/2016/5/12/chartex" xmlns:cx7="http://schemas.microsoft.com/office/drawing/2016/5/13/chartex" xmlns:cx8="http://schemas.microsoft.com/office/drawing/2016/5/14/chartex" xmlns:mc="http://schemas.openxmlformats.org/markup-compatibility/2006" xmlns:aink="http://schemas.microsoft.com/office/drawing/2016/ink" xmlns:am3d="http://schemas.microsoft.com/office/drawing/2017/model3d" xmlns:o="urn:schemas-microsoft-com:office:office" xmlns:r="http://schemas.openxmlformats.org/officeDocument/2006/relationships" xmlns:m="http://schemas.openxmlformats.org/officeDocument/2006/math" xmlns:v="urn:schemas-microsoft-com:vml" xmlns:wp14="http://schemas.microsoft.com/office/word/2010/wordprocessingDrawing" xmlns:wp="http://schemas.openxmlformats.org/drawingml/2006/wordprocessingDrawing" xmlns:w10="urn:schemas-microsoft-com:office:word" xmlns:w="http://schemas.openxmlformats.org/wordprocessingml/2006/main" xmlns:w14="http://schemas.microsoft.com/office/word/2010/wordml" xmlns:w15="http://schemas.microsoft.com/office/word/2012/wordml" xmlns:w16cex="http://schemas.microsoft.com/office/word/2018/wordml/cex" xmlns:w16cid="http://schemas.microsoft.com/office/word/2016/wordml/cid" xmlns:w16="http://schemas.microsoft.com/office/word/2018/wordml" xmlns:w16sdtdh="http://schemas.microsoft.com/office/word/2020/wordml/sdtdatahash" xmlns:w16se="http://schemas.microsoft.com/office/word/2015/wordml/symex" xmlns:wpg="http://schemas.microsoft.com/office/word/2010/wordprocessingGroup" xmlns:wpi="http://schemas.microsoft.com/office/word/2010/wordprocessingInk" xmlns:wne="http://schemas.microsoft.com/office/word/2006/wordml" xmlns:wps="http://schemas.microsoft.com/office/word/2010/wordprocessingShape" mc:Ignorable="w14 w15 w16se w16cid w16 w16cex w16sdtdh wp14">
+<w:numbering xmlns:wpc="http://schemas.microsoft.com/office/word/2010/wordprocessingCanvas" xmlns:cx="http://schemas.microsoft.com/office/drawing/2014/chartex" xmlns:cx1="http://schemas.microsoft.com/office/drawing/2015/9/8/chartex" xmlns:cx2="http://schemas.microsoft.com/office/drawing/2015/10/21/chartex" xmlns:cx3="http://schemas.microsoft.com/office/drawing/2016/5/9/chartex" xmlns:cx4="http://schemas.microsoft.com/office/drawing/2016/5/10/chartex" xmlns:cx5="http://schemas.microsoft.com/office/drawing/2016/5/11/chartex" xmlns:cx6="http://schemas.microsoft.com/office/drawing/2016/5/12/chartex" xmlns:cx7="http://schemas.microsoft.com/office/drawing/2016/5/13/chartex" xmlns:cx8="http://schemas.microsoft.com/office/drawing/2016/5/14/chartex" xmlns:mc="http://schemas.openxmlformats.org/markup-compatibility/2006" xmlns:aink="http://schemas.microsoft.com/office/drawing/2016/ink" xmlns:am3d="http://schemas.microsoft.com/office/drawing/2017/model3d" xmlns:o="urn:schemas-microsoft-com:office:office" xmlns:oel="http://schemas.microsoft.com/office/2019/extlst" xmlns:r="http://schemas.openxmlformats.org/officeDocument/2006/relationships" xmlns:m="http://schemas.openxmlformats.org/officeDocument/2006/math" xmlns:v="urn:schemas-microsoft-com:vml" xmlns:wp14="http://schemas.microsoft.com/office/word/2010/wordprocessingDrawing" xmlns:wp="http://schemas.openxmlformats.org/drawingml/2006/wordprocessingDrawing" xmlns:w10="urn:schemas-microsoft-com:office:word" xmlns:w="http://schemas.openxmlformats.org/wordprocessingml/2006/main" xmlns:w14="http://schemas.microsoft.com/office/word/2010/wordml" xmlns:w15="http://schemas.microsoft.com/office/word/2012/wordml" xmlns:w16cex="http://schemas.microsoft.com/office/word/2018/wordml/cex" xmlns:w16cid="http://schemas.microsoft.com/office/word/2016/wordml/cid" xmlns:w16="http://schemas.microsoft.com/office/word/2018/wordml" xmlns:w16sdtdh="http://schemas.microsoft.com/office/word/2020/wordml/sdtdatahash" xmlns:w16se="http://schemas.microsoft.com/office/word/2015/wordml/symex" xmlns:wpg="http://schemas.microsoft.com/office/word/2010/wordprocessingGroup" xmlns:wpi="http://schemas.microsoft.com/office/word/2010/wordprocessingInk" xmlns:wne="http://schemas.microsoft.com/office/word/2006/wordml" xmlns:wps="http://schemas.microsoft.com/office/word/2010/wordprocessingShape" mc:Ignorable="w14 w15 w16se w16cid w16 w16cex w16sdtdh wp14">
   <w:abstractNum w:abstractNumId="0" w15:restartNumberingAfterBreak="0">
     <w:nsid w:val="1BF67323"/>
     <w:multiLevelType w:val="hybridMultilevel"/>
@@ -1884,6 +2243,118 @@
     </w:lvl>
   </w:abstractNum>
   <w:abstractNum w:abstractNumId="8" w15:restartNumberingAfterBreak="0">
+    <w:nsid w:val="590E3289"/>
+    <w:multiLevelType w:val="hybridMultilevel"/>
+    <w:tmpl w:val="474C7D90"/>
+    <w:lvl w:ilvl="0" w:tplc="FD5694A6">
+      <w:numFmt w:val="bullet"/>
+      <w:lvlText w:val="-"/>
+      <w:lvlJc w:val="left"/>
+      <w:pPr>
+        <w:ind w:left="1080" w:hanging="360"/>
+      </w:pPr>
+      <w:rPr>
+        <w:rFonts w:ascii="Verdana" w:eastAsiaTheme="minorHAnsi" w:hAnsi="Verdana" w:cstheme="minorBidi" w:hint="default"/>
+      </w:rPr>
+    </w:lvl>
+    <w:lvl w:ilvl="1" w:tplc="08090003" w:tentative="1">
+      <w:start w:val="1"/>
+      <w:numFmt w:val="bullet"/>
+      <w:lvlText w:val="o"/>
+      <w:lvlJc w:val="left"/>
+      <w:pPr>
+        <w:ind w:left="1800" w:hanging="360"/>
+      </w:pPr>
+      <w:rPr>
+        <w:rFonts w:ascii="Courier New" w:hAnsi="Courier New" w:cs="Courier New" w:hint="default"/>
+      </w:rPr>
+    </w:lvl>
+    <w:lvl w:ilvl="2" w:tplc="08090005" w:tentative="1">
+      <w:start w:val="1"/>
+      <w:numFmt w:val="bullet"/>
+      <w:lvlText w:val=""/>
+      <w:lvlJc w:val="left"/>
+      <w:pPr>
+        <w:ind w:left="2520" w:hanging="360"/>
+      </w:pPr>
+      <w:rPr>
+        <w:rFonts w:ascii="Wingdings" w:hAnsi="Wingdings" w:hint="default"/>
+      </w:rPr>
+    </w:lvl>
+    <w:lvl w:ilvl="3" w:tplc="08090001" w:tentative="1">
+      <w:start w:val="1"/>
+      <w:numFmt w:val="bullet"/>
+      <w:lvlText w:val=""/>
+      <w:lvlJc w:val="left"/>
+      <w:pPr>
+        <w:ind w:left="3240" w:hanging="360"/>
+      </w:pPr>
+      <w:rPr>
+        <w:rFonts w:ascii="Symbol" w:hAnsi="Symbol" w:hint="default"/>
+      </w:rPr>
+    </w:lvl>
+    <w:lvl w:ilvl="4" w:tplc="08090003" w:tentative="1">
+      <w:start w:val="1"/>
+      <w:numFmt w:val="bullet"/>
+      <w:lvlText w:val="o"/>
+      <w:lvlJc w:val="left"/>
+      <w:pPr>
+        <w:ind w:left="3960" w:hanging="360"/>
+      </w:pPr>
+      <w:rPr>
+        <w:rFonts w:ascii="Courier New" w:hAnsi="Courier New" w:cs="Courier New" w:hint="default"/>
+      </w:rPr>
+    </w:lvl>
+    <w:lvl w:ilvl="5" w:tplc="08090005" w:tentative="1">
+      <w:start w:val="1"/>
+      <w:numFmt w:val="bullet"/>
+      <w:lvlText w:val=""/>
+      <w:lvlJc w:val="left"/>
+      <w:pPr>
+        <w:ind w:left="4680" w:hanging="360"/>
+      </w:pPr>
+      <w:rPr>
+        <w:rFonts w:ascii="Wingdings" w:hAnsi="Wingdings" w:hint="default"/>
+      </w:rPr>
+    </w:lvl>
+    <w:lvl w:ilvl="6" w:tplc="08090001" w:tentative="1">
+      <w:start w:val="1"/>
+      <w:numFmt w:val="bullet"/>
+      <w:lvlText w:val=""/>
+      <w:lvlJc w:val="left"/>
+      <w:pPr>
+        <w:ind w:left="5400" w:hanging="360"/>
+      </w:pPr>
+      <w:rPr>
+        <w:rFonts w:ascii="Symbol" w:hAnsi="Symbol" w:hint="default"/>
+      </w:rPr>
+    </w:lvl>
+    <w:lvl w:ilvl="7" w:tplc="08090003" w:tentative="1">
+      <w:start w:val="1"/>
+      <w:numFmt w:val="bullet"/>
+      <w:lvlText w:val="o"/>
+      <w:lvlJc w:val="left"/>
+      <w:pPr>
+        <w:ind w:left="6120" w:hanging="360"/>
+      </w:pPr>
+      <w:rPr>
+        <w:rFonts w:ascii="Courier New" w:hAnsi="Courier New" w:cs="Courier New" w:hint="default"/>
+      </w:rPr>
+    </w:lvl>
+    <w:lvl w:ilvl="8" w:tplc="08090005" w:tentative="1">
+      <w:start w:val="1"/>
+      <w:numFmt w:val="bullet"/>
+      <w:lvlText w:val=""/>
+      <w:lvlJc w:val="left"/>
+      <w:pPr>
+        <w:ind w:left="6840" w:hanging="360"/>
+      </w:pPr>
+      <w:rPr>
+        <w:rFonts w:ascii="Wingdings" w:hAnsi="Wingdings" w:hint="default"/>
+      </w:rPr>
+    </w:lvl>
+  </w:abstractNum>
+  <w:abstractNum w:abstractNumId="9" w15:restartNumberingAfterBreak="0">
     <w:nsid w:val="5A98369B"/>
     <w:multiLevelType w:val="hybridMultilevel"/>
     <w:tmpl w:val="78C48C9E"/>
@@ -1972,7 +2443,7 @@
       </w:pPr>
     </w:lvl>
   </w:abstractNum>
-  <w:abstractNum w:abstractNumId="9" w15:restartNumberingAfterBreak="0">
+  <w:abstractNum w:abstractNumId="10" w15:restartNumberingAfterBreak="0">
     <w:nsid w:val="61BE7508"/>
     <w:multiLevelType w:val="hybridMultilevel"/>
     <w:tmpl w:val="2ACAE31C"/>
@@ -2061,7 +2532,7 @@
       </w:pPr>
     </w:lvl>
   </w:abstractNum>
-  <w:abstractNum w:abstractNumId="10" w15:restartNumberingAfterBreak="0">
+  <w:abstractNum w:abstractNumId="11" w15:restartNumberingAfterBreak="0">
     <w:nsid w:val="686C341A"/>
     <w:multiLevelType w:val="hybridMultilevel"/>
     <w:tmpl w:val="5B4E1118"/>
@@ -2150,7 +2621,7 @@
       </w:pPr>
     </w:lvl>
   </w:abstractNum>
-  <w:abstractNum w:abstractNumId="11" w15:restartNumberingAfterBreak="0">
+  <w:abstractNum w:abstractNumId="12" w15:restartNumberingAfterBreak="0">
     <w:nsid w:val="7945177C"/>
     <w:multiLevelType w:val="hybridMultilevel"/>
     <w:tmpl w:val="A1C46BE8"/>
@@ -2239,7 +2710,7 @@
       </w:pPr>
     </w:lvl>
   </w:abstractNum>
-  <w:abstractNum w:abstractNumId="12" w15:restartNumberingAfterBreak="0">
+  <w:abstractNum w:abstractNumId="13" w15:restartNumberingAfterBreak="0">
     <w:nsid w:val="7E0969A1"/>
     <w:multiLevelType w:val="hybridMultilevel"/>
     <w:tmpl w:val="8A4C204A"/>
@@ -2352,44 +2823,47 @@
       </w:rPr>
     </w:lvl>
   </w:abstractNum>
-  <w:num w:numId="1">
+  <w:num w:numId="1" w16cid:durableId="1213273117">
+    <w:abstractNumId w:val="12"/>
+  </w:num>
+  <w:num w:numId="2" w16cid:durableId="216477948">
+    <w:abstractNumId w:val="9"/>
+  </w:num>
+  <w:num w:numId="3" w16cid:durableId="1176386680">
     <w:abstractNumId w:val="11"/>
   </w:num>
-  <w:num w:numId="2">
-    <w:abstractNumId w:val="8"/>
+  <w:num w:numId="4" w16cid:durableId="669481584">
+    <w:abstractNumId w:val="1"/>
   </w:num>
-  <w:num w:numId="3">
+  <w:num w:numId="5" w16cid:durableId="963003873">
+    <w:abstractNumId w:val="5"/>
+  </w:num>
+  <w:num w:numId="6" w16cid:durableId="1395202133">
+    <w:abstractNumId w:val="7"/>
+  </w:num>
+  <w:num w:numId="7" w16cid:durableId="1029526507">
     <w:abstractNumId w:val="10"/>
   </w:num>
-  <w:num w:numId="4">
-    <w:abstractNumId w:val="1"/>
-  </w:num>
-  <w:num w:numId="5">
-    <w:abstractNumId w:val="5"/>
-  </w:num>
-  <w:num w:numId="6">
-    <w:abstractNumId w:val="7"/>
-  </w:num>
-  <w:num w:numId="7">
-    <w:abstractNumId w:val="9"/>
-  </w:num>
-  <w:num w:numId="8">
+  <w:num w:numId="8" w16cid:durableId="817189849">
     <w:abstractNumId w:val="2"/>
   </w:num>
-  <w:num w:numId="9">
+  <w:num w:numId="9" w16cid:durableId="1694108910">
     <w:abstractNumId w:val="0"/>
   </w:num>
-  <w:num w:numId="10">
+  <w:num w:numId="10" w16cid:durableId="433088644">
     <w:abstractNumId w:val="6"/>
   </w:num>
-  <w:num w:numId="11">
+  <w:num w:numId="11" w16cid:durableId="1788040612">
     <w:abstractNumId w:val="3"/>
   </w:num>
-  <w:num w:numId="12">
+  <w:num w:numId="12" w16cid:durableId="1040128516">
     <w:abstractNumId w:val="4"/>
   </w:num>
-  <w:num w:numId="13">
-    <w:abstractNumId w:val="12"/>
+  <w:num w:numId="13" w16cid:durableId="307325017">
+    <w:abstractNumId w:val="13"/>
+  </w:num>
+  <w:num w:numId="14" w16cid:durableId="1357778683">
+    <w:abstractNumId w:val="8"/>
   </w:num>
 </w:numbering>
 </file>

</xml_diff>